<commit_message>
moved elaine de koonig
</commit_message>
<xml_diff>
--- a/++Templated Entries/READY/Carter, Elliott (Ravencroft) EA/Carter, Elliott (Ravencroft) EA.docx
+++ b/++Templated Entries/READY/Carter, Elliott (Ravencroft) EA/Carter, Elliott (Ravencroft) EA.docx
@@ -66,6 +66,7 @@
               <w:listItem w:displayText="Prof." w:value="Prof."/>
             </w:dropDownList>
           </w:sdtPr>
+          <w:sdtEndPr/>
           <w:sdtContent>
             <w:tc>
               <w:tcPr>
@@ -101,6 +102,7 @@
             </w:placeholder>
             <w:text/>
           </w:sdtPr>
+          <w:sdtEndPr/>
           <w:sdtContent>
             <w:tc>
               <w:tcPr>
@@ -125,6 +127,7 @@
             <w:showingPlcHdr/>
             <w:text/>
           </w:sdtPr>
+          <w:sdtEndPr/>
           <w:sdtContent>
             <w:tc>
               <w:tcPr>
@@ -151,6 +154,7 @@
             </w:placeholder>
             <w:text/>
           </w:sdtPr>
+          <w:sdtEndPr/>
           <w:sdtContent>
             <w:tc>
               <w:tcPr>
@@ -198,6 +202,7 @@
             </w:placeholder>
             <w:showingPlcHdr/>
           </w:sdtPr>
+          <w:sdtEndPr/>
           <w:sdtContent>
             <w:tc>
               <w:tcPr>
@@ -244,9 +249,9 @@
             <w:placeholder>
               <w:docPart w:val="44EC8196CB891F43819D9036A0DA4ABE"/>
             </w:placeholder>
-            <w:showingPlcHdr/>
             <w:text/>
           </w:sdtPr>
+          <w:sdtEndPr/>
           <w:sdtContent>
             <w:tc>
               <w:tcPr>
@@ -255,10 +260,7 @@
               </w:tcPr>
               <w:p>
                 <w:r>
-                  <w:rPr>
-                    <w:rStyle w:val="PlaceholderText"/>
-                  </w:rPr>
-                  <w:t>[Enter the institution with which you are affiliated]</w:t>
+                  <w:t>Queen’s University</w:t>
                 </w:r>
               </w:p>
             </w:tc>
@@ -326,6 +328,7 @@
             </w:placeholder>
             <w:text/>
           </w:sdtPr>
+          <w:sdtEndPr/>
           <w:sdtContent>
             <w:tc>
               <w:tcPr>
@@ -369,6 +372,7 @@
             </w:placeholder>
             <w:showingPlcHdr/>
           </w:sdtPr>
+          <w:sdtEndPr/>
           <w:sdtContent>
             <w:tc>
               <w:tcPr>
@@ -416,6 +420,7 @@
               <w:docPart w:val="45094E7CD60BE446AF337288DA9F592E"/>
             </w:placeholder>
           </w:sdtPr>
+          <w:sdtEndPr/>
           <w:sdtContent>
             <w:tc>
               <w:tcPr>
@@ -427,7 +432,12 @@
               </w:tcPr>
               <w:p>
                 <w:r>
-                  <w:t>Born in 1908 into a wealthy New York City family, Elliott Carter enjoyed a cosmopolitan childhood, spending time in Europe and learning French at an early age. The composer Charles Ives mentored the young Carter, taking him to concerts in New York and encouraging his developing interest in music. Carter’s childhood, characterised by immersion in a culturally enriched environment and exposure to the modern world, provided the elements from which his artistic aesthetic and musical language would later be forged. When Carter entered Harvard College</w:t>
+                  <w:t>Born in 1908 into a wealthy New York City family, Elliott Carter enjoyed a cosmopolitan childhood, spending time in Europe and learning French at an early age. The composer Charles Ives mentored the young Carter, taking him to concerts in New York and encouraging his developing interest in music. Carter’s childhood, characterised by immersion in a culturally enriched environment and exposure to the mod</w:t>
+                </w:r>
+                <w:bookmarkStart w:id="0" w:name="_GoBack"/>
+                <w:bookmarkEnd w:id="0"/>
+                <w:r>
+                  <w:t>ern world, provided the elements from which his artistic aesthetic and musical language would later be forged. When Carter entered Harvard College</w:t>
                 </w:r>
                 <w:r>
                   <w:t>,</w:t>
@@ -526,8 +536,6 @@
             <w:r>
               <w:t>File: carter.jpg</w:t>
             </w:r>
-            <w:bookmarkStart w:id="0" w:name="_GoBack"/>
-            <w:bookmarkEnd w:id="0"/>
           </w:p>
           <w:p/>
           <w:p>
@@ -778,33 +786,17 @@
             <w:r>
               <w:t xml:space="preserve">File: </w:t>
             </w:r>
-            <w:r>
-              <w:fldChar w:fldCharType="begin"/>
-            </w:r>
-            <w:r>
-              <w:instrText xml:space="preserve"> HYPERLINK "http://www.charlierose.com/view/interview/9774" </w:instrText>
-            </w:r>
-            <w:r>
-              <w:fldChar w:fldCharType="separate"/>
-            </w:r>
-            <w:r>
-              <w:rPr>
-                <w:rStyle w:val="Hyperlink"/>
-                <w:rFonts w:cs="Arial"/>
-                <w:sz w:val="24"/>
-                <w:szCs w:val="24"/>
-              </w:rPr>
-              <w:t>http://www.charlierose.com/view/interview/9774</w:t>
-            </w:r>
-            <w:r>
-              <w:rPr>
-                <w:rStyle w:val="Hyperlink"/>
-                <w:rFonts w:cs="Arial"/>
-                <w:sz w:val="24"/>
-                <w:szCs w:val="24"/>
-              </w:rPr>
-              <w:fldChar w:fldCharType="end"/>
-            </w:r>
+            <w:hyperlink r:id="rId11" w:history="1">
+              <w:r>
+                <w:rPr>
+                  <w:rStyle w:val="Hyperlink"/>
+                  <w:rFonts w:cs="Arial"/>
+                  <w:sz w:val="24"/>
+                  <w:szCs w:val="24"/>
+                </w:rPr>
+                <w:t>http://www.charlierose.com/view/interview/9774</w:t>
+              </w:r>
+            </w:hyperlink>
           </w:p>
           <w:p/>
           <w:p>
@@ -1844,7 +1836,7 @@
             <w:r>
               <w:t>File:</w:t>
             </w:r>
-            <w:hyperlink r:id="rId11" w:history="1">
+            <w:hyperlink r:id="rId12" w:history="1">
               <w:r>
                 <w:rPr>
                   <w:rStyle w:val="Hyperlink"/>
@@ -1969,7 +1961,7 @@
               </w:rPr>
               <w:t xml:space="preserve">File: </w:t>
             </w:r>
-            <w:hyperlink r:id="rId12" w:history="1">
+            <w:hyperlink r:id="rId13" w:history="1">
               <w:r>
                 <w:rPr>
                   <w:rStyle w:val="Hyperlink"/>
@@ -2430,6 +2422,7 @@
                 <w:id w:val="-1965948763"/>
                 <w:citation/>
               </w:sdtPr>
+              <w:sdtEndPr/>
               <w:sdtContent>
                 <w:r>
                   <w:fldChar w:fldCharType="begin"/>
@@ -2501,6 +2494,7 @@
                 <w:id w:val="1079639012"/>
                 <w:citation/>
               </w:sdtPr>
+              <w:sdtEndPr/>
               <w:sdtContent>
                 <w:r>
                   <w:fldChar w:fldCharType="begin"/>
@@ -2533,6 +2527,7 @@
                 <w:id w:val="-1168556076"/>
                 <w:citation/>
               </w:sdtPr>
+              <w:sdtEndPr/>
               <w:sdtContent>
                 <w:r>
                   <w:fldChar w:fldCharType="begin"/>
@@ -2565,6 +2560,7 @@
                 <w:id w:val="-1414383143"/>
                 <w:citation/>
               </w:sdtPr>
+              <w:sdtEndPr/>
               <w:sdtContent>
                 <w:r>
                   <w:fldChar w:fldCharType="begin"/>
@@ -2597,6 +2593,7 @@
                 <w:id w:val="888846478"/>
                 <w:citation/>
               </w:sdtPr>
+              <w:sdtEndPr/>
               <w:sdtContent>
                 <w:r>
                   <w:fldChar w:fldCharType="begin"/>
@@ -2629,6 +2626,7 @@
                 <w:id w:val="889928439"/>
                 <w:citation/>
               </w:sdtPr>
+              <w:sdtEndPr/>
               <w:sdtContent>
                 <w:r>
                   <w:fldChar w:fldCharType="begin"/>
@@ -2675,6 +2673,11 @@
                 <w:id w:val="-656992750"/>
                 <w:citation/>
               </w:sdtPr>
+              <w:sdtEndPr>
+                <w:rPr>
+                  <w:rStyle w:val="Emphasis"/>
+                </w:rPr>
+              </w:sdtEndPr>
               <w:sdtContent>
                 <w:r>
                   <w:rPr>
@@ -2729,6 +2732,7 @@
                 <w:id w:val="-1523236070"/>
                 <w:citation/>
               </w:sdtPr>
+              <w:sdtEndPr/>
               <w:sdtContent>
                 <w:r>
                   <w:fldChar w:fldCharType="begin"/>
@@ -2761,6 +2765,7 @@
                 <w:id w:val="-673338401"/>
                 <w:citation/>
               </w:sdtPr>
+              <w:sdtEndPr/>
               <w:sdtContent>
                 <w:r>
                   <w:fldChar w:fldCharType="begin"/>
@@ -2793,6 +2798,7 @@
                 <w:id w:val="-746808202"/>
                 <w:citation/>
               </w:sdtPr>
+              <w:sdtEndPr/>
               <w:sdtContent>
                 <w:r>
                   <w:fldChar w:fldCharType="begin"/>
@@ -2871,6 +2877,7 @@
                 <w:id w:val="906724112"/>
                 <w:citation/>
               </w:sdtPr>
+              <w:sdtEndPr/>
               <w:sdtContent>
                 <w:r>
                   <w:fldChar w:fldCharType="begin"/>
@@ -2903,6 +2910,7 @@
                 <w:id w:val="37098002"/>
                 <w:citation/>
               </w:sdtPr>
+              <w:sdtEndPr/>
               <w:sdtContent>
                 <w:r>
                   <w:fldChar w:fldCharType="begin"/>
@@ -2935,6 +2943,7 @@
                 <w:id w:val="-2111885705"/>
                 <w:citation/>
               </w:sdtPr>
+              <w:sdtEndPr/>
               <w:sdtContent>
                 <w:r>
                   <w:fldChar w:fldCharType="begin"/>
@@ -2967,6 +2976,7 @@
                 <w:id w:val="1890759331"/>
                 <w:citation/>
               </w:sdtPr>
+              <w:sdtEndPr/>
               <w:sdtContent>
                 <w:r>
                   <w:fldChar w:fldCharType="begin"/>
@@ -2999,6 +3009,7 @@
                 <w:id w:val="-686758795"/>
                 <w:citation/>
               </w:sdtPr>
+              <w:sdtEndPr/>
               <w:sdtContent>
                 <w:r>
                   <w:fldChar w:fldCharType="begin"/>
@@ -3030,7 +3041,7 @@
     </w:tbl>
     <w:p/>
     <w:sectPr>
-      <w:headerReference w:type="default" r:id="rId13"/>
+      <w:headerReference w:type="default" r:id="rId14"/>
       <w:pgSz w:w="11906" w:h="16838"/>
       <w:pgMar w:top="1440" w:right="1440" w:bottom="1440" w:left="1440" w:header="708" w:footer="708" w:gutter="0"/>
       <w:cols w:space="708"/>
@@ -3790,6 +3801,7 @@
   <w:style w:type="character" w:default="1" w:styleId="DefaultParagraphFont">
     <w:name w:val="Default Paragraph Font"/>
     <w:uiPriority w:val="1"/>
+    <w:semiHidden/>
     <w:unhideWhenUsed/>
   </w:style>
   <w:style w:type="table" w:default="1" w:styleId="TableNormal">
@@ -4432,6 +4444,7 @@
   <w:style w:type="character" w:default="1" w:styleId="DefaultParagraphFont">
     <w:name w:val="Default Paragraph Font"/>
     <w:uiPriority w:val="1"/>
+    <w:semiHidden/>
     <w:unhideWhenUsed/>
   </w:style>
   <w:style w:type="table" w:default="1" w:styleId="TableNormal">
@@ -5103,7 +5116,7 @@
     <w:charset w:val="4E"/>
     <w:family w:val="auto"/>
     <w:pitch w:val="variable"/>
-    <w:sig w:usb0="00000001" w:usb1="08070000" w:usb2="00000010" w:usb3="00000000" w:csb0="00020000" w:csb1="00000000"/>
+    <w:sig w:usb0="E00002FF" w:usb1="6AC7FDFB" w:usb2="00000012" w:usb3="00000000" w:csb0="0002009F" w:csb1="00000000"/>
   </w:font>
   <w:font w:name="Lucida Grande">
     <w:panose1 w:val="020B0600040502020204"/>
@@ -5117,7 +5130,7 @@
     <w:charset w:val="00"/>
     <w:family w:val="auto"/>
     <w:pitch w:val="variable"/>
-    <w:sig w:usb0="00000003" w:usb1="00000000" w:usb2="00000000" w:usb3="00000000" w:csb0="00000001" w:csb1="00000000"/>
+    <w:sig w:usb0="F7FFAFFF" w:usb1="E9DFFFFF" w:usb2="0000003F" w:usb3="00000000" w:csb0="003F01FF" w:csb1="00000000"/>
   </w:font>
   <w:font w:name="Arial">
     <w:panose1 w:val="020B0604020202020204"/>
@@ -5130,7 +5143,7 @@
     <w:charset w:val="4E"/>
     <w:family w:val="auto"/>
     <w:pitch w:val="variable"/>
-    <w:sig w:usb0="00000001" w:usb1="08070000" w:usb2="00000010" w:usb3="00000000" w:csb0="00020000" w:csb1="00000000"/>
+    <w:sig w:usb0="E00002FF" w:usb1="6AC7FDFB" w:usb2="00000012" w:usb3="00000000" w:csb0="0002009F" w:csb1="00000000"/>
   </w:font>
   <w:font w:name="Cambria">
     <w:panose1 w:val="02040503050406030204"/>
@@ -5900,7 +5913,7 @@
   <a:extraClrSchemeLst/>
   <a:extLst>
     <a:ext uri="{05A4C25C-085E-4340-85A3-A5531E510DB2}">
-      <thm15:themeFamily xmlns:thm15="http://schemas.microsoft.com/office/thememl/2012/main" xmlns="" name="Office Theme" id="{62F939B6-93AF-4DB8-9C6B-D6C7DFDC589F}" vid="{4A3C46E8-61CC-4603-A589-7422A47A8E4A}"/>
+      <thm15:themeFamily xmlns="" xmlns:thm15="http://schemas.microsoft.com/office/thememl/2012/main" name="Office Theme" id="{62F939B6-93AF-4DB8-9C6B-D6C7DFDC589F}" vid="{4A3C46E8-61CC-4603-A589-7422A47A8E4A}"/>
     </a:ext>
   </a:extLst>
 </a:theme>
@@ -6269,7 +6282,7 @@
 </file>
 
 <file path=customXml/itemProps1.xml><?xml version="1.0" encoding="utf-8"?>
-<ds:datastoreItem xmlns:ds="http://schemas.openxmlformats.org/officeDocument/2006/customXml" ds:itemID="{737C8EEE-D2C2-E348-B74C-D84A47B05A36}">
+<ds:datastoreItem xmlns:ds="http://schemas.openxmlformats.org/officeDocument/2006/customXml" ds:itemID="{037F820F-768C-4C41-A5BD-47EB1E8B8088}">
   <ds:schemaRefs>
     <ds:schemaRef ds:uri="http://schemas.openxmlformats.org/officeDocument/2006/bibliography"/>
   </ds:schemaRefs>

</xml_diff>